<commit_message>
Update Objective Methods for Measuring QoE 2021
</commit_message>
<xml_diff>
--- a/Advanced Multimedia Information Processing and Communications/17 (26) Objective Methods for Measuring QoE/2021/Objective Methods for Measuring QoE 2021.docx
+++ b/Advanced Multimedia Information Processing and Communications/17 (26) Objective Methods for Measuring QoE/2021/Objective Methods for Measuring QoE 2021.docx
@@ -158,7 +158,7 @@
           <w:noProof/>
         </w:rPr>
         <w:pict w14:anchorId="1759FFA2">
-          <v:rect id="_x0000_i1029" alt="" style="width:451.3pt;height:.05pt;mso-width-percent:0;mso-height-percent:0;mso-width-percent:0;mso-height-percent:0" o:hralign="center" o:hrstd="t" o:hr="t" fillcolor="#a0a0a0" stroked="f"/>
+          <v:rect id="_x0000_i1027" alt="" style="width:451.3pt;height:.05pt;mso-width-percent:0;mso-height-percent:0;mso-width-percent:0;mso-height-percent:0" o:hralign="center" o:hrstd="t" o:hr="t" fillcolor="#a0a0a0" stroked="f"/>
         </w:pict>
       </w:r>
     </w:p>
@@ -483,14 +483,38 @@
           <w:noProof/>
         </w:rPr>
         <w:pict w14:anchorId="1759FFA3">
-          <v:rect id="_x0000_i1028" alt="" style="width:451.3pt;height:.05pt;mso-width-percent:0;mso-height-percent:0;mso-width-percent:0;mso-height-percent:0" o:hralign="center" o:hrstd="t" o:hr="t" fillcolor="#a0a0a0" stroked="f"/>
+          <v:rect id="_x0000_i1026" alt="" style="width:451.3pt;height:.05pt;mso-width-percent:0;mso-height-percent:0;mso-width-percent:0;mso-height-percent:0" o:hralign="center" o:hrstd="t" o:hr="t" fillcolor="#a0a0a0" stroked="f"/>
         </w:pict>
       </w:r>
     </w:p>
     <w:p>
       <w:r>
         <w:tab/>
-        <w:t>This section explains two concepts crucial to deal with the objective of this laboratory. The first of them is Peak Signal-to-Noise Ratio (PSNR) and the second one is Pearson Correlation Coefficient. Both of them are described in the two following subsections.</w:t>
+        <w:t xml:space="preserve">This section explains two concepts crucial to deal with the objective of this laboratory. The first of them </w:t>
+      </w:r>
+      <w:r>
+        <w:rPr>
+          <w:lang w:val="en-US"/>
+        </w:rPr>
+        <w:t>a</w:t>
+      </w:r>
+      <w:r>
+        <w:rPr>
+          <w:lang w:val="en-US"/>
+        </w:rPr>
+        <w:t xml:space="preserve">re Video Quality Indicators </w:t>
+      </w:r>
+      <w:r>
+        <w:t>(</w:t>
+      </w:r>
+      <w:r>
+        <w:rPr>
+          <w:lang w:val="en-US"/>
+        </w:rPr>
+        <w:t>VQI</w:t>
+      </w:r>
+      <w:r>
+        <w:t>) and the second one is Pearson Correlation Coefficient. Both of them are described in the two following subsections.</w:t>
       </w:r>
     </w:p>
     <w:p>
@@ -498,673 +522,104 @@
         <w:pStyle w:val="Heading2"/>
         <w:rPr>
           <w:shd w:val="clear" w:color="auto" w:fill="FFF2CC"/>
+          <w:lang w:val="en-US"/>
         </w:rPr>
       </w:pPr>
       <w:bookmarkStart w:id="9" w:name="_xjbqdcy7di8w" w:colFirst="0" w:colLast="0"/>
       <w:bookmarkEnd w:id="9"/>
       <w:r>
-        <w:t>PSNR</w:t>
+        <w:rPr>
+          <w:lang w:val="en-US"/>
+        </w:rPr>
+        <w:t>VQI</w:t>
       </w:r>
     </w:p>
     <w:p>
-      <w:r>
-        <w:t>PSNR stands for Peak Signal-to-Noise Ratio. In the context of digital image processing it is a measure of difference between two images. It is based on pixel-by-pixel analysis of image content. To be more precise, it uses mean squared error (MSE) measure and maximum possible pixel value (</w:t>
-      </w:r>
-      <w:hyperlink r:id="rId8">
+      <w:pPr>
+        <w:rPr>
+          <w:lang w:val="en-US"/>
+        </w:rPr>
+      </w:pPr>
+      <w:r>
+        <w:rPr>
+          <w:lang w:val="en-US"/>
+        </w:rPr>
+        <w:t>VQI</w:t>
+      </w:r>
+      <w:r>
+        <w:t xml:space="preserve"> stands for </w:t>
+      </w:r>
+      <w:r>
+        <w:rPr>
+          <w:lang w:val="en-US"/>
+        </w:rPr>
+        <w:t>Video Quality Indicators</w:t>
+      </w:r>
+      <w:r>
+        <w:t xml:space="preserve">. </w:t>
+      </w:r>
+      <w:r>
+        <w:rPr>
+          <w:lang w:val="en-US"/>
+        </w:rPr>
+        <w:t xml:space="preserve">For details on how to calculate the </w:t>
+      </w:r>
+      <w:r>
+        <w:rPr>
+          <w:lang w:val="en-US"/>
+        </w:rPr>
+        <w:t>VQI</w:t>
+      </w:r>
+      <w:r>
+        <w:rPr>
+          <w:lang w:val="en-US"/>
+        </w:rPr>
+        <w:t xml:space="preserve"> </w:t>
+      </w:r>
+      <w:r>
+        <w:rPr>
+          <w:lang w:val="en-US"/>
+        </w:rPr>
+        <w:t>you could</w:t>
+      </w:r>
+      <w:r>
+        <w:t xml:space="preserve"> refer to the</w:t>
+      </w:r>
+      <w:r>
+        <w:rPr>
+          <w:lang w:val="en-US"/>
+        </w:rPr>
+        <w:t xml:space="preserve"> </w:t>
+      </w:r>
+      <w:hyperlink r:id="rId8" w:history="1">
         <w:r>
           <w:rPr>
-            <w:noProof/>
+            <w:rStyle w:val="Hyperlink"/>
+            <w:lang w:val="en-US"/>
           </w:rPr>
-          <w:drawing>
-            <wp:inline distT="19050" distB="19050" distL="19050" distR="19050" wp14:anchorId="1759FFA4" wp14:editId="1759FFA5">
-              <wp:extent cx="444500" cy="127000"/>
-              <wp:effectExtent l="0" t="0" r="0" b="0"/>
-              <wp:docPr id="1" name="image4.png"/>
-              <wp:cNvGraphicFramePr/>
-              <a:graphic xmlns:a="http://schemas.openxmlformats.org/drawingml/2006/main">
-                <a:graphicData uri="http://schemas.openxmlformats.org/drawingml/2006/picture">
-                  <pic:pic xmlns:pic="http://schemas.openxmlformats.org/drawingml/2006/picture">
-                    <pic:nvPicPr>
-                      <pic:cNvPr id="0" name="image4.png"/>
-                      <pic:cNvPicPr preferRelativeResize="0"/>
-                    </pic:nvPicPr>
-                    <pic:blipFill>
-                      <a:blip r:embed="rId9"/>
-                      <a:srcRect/>
-                      <a:stretch>
-                        <a:fillRect/>
-                      </a:stretch>
-                    </pic:blipFill>
-                    <pic:spPr>
-                      <a:xfrm>
-                        <a:off x="0" y="0"/>
-                        <a:ext cx="444500" cy="127000"/>
-                      </a:xfrm>
-                      <a:prstGeom prst="rect">
-                        <a:avLst/>
-                      </a:prstGeom>
-                      <a:ln/>
-                    </pic:spPr>
-                  </pic:pic>
-                </a:graphicData>
-              </a:graphic>
-            </wp:inline>
-          </w:drawing>
+          <w:t>https://qoe.agh.edu.pl/indicators/</w:t>
         </w:r>
       </w:hyperlink>
       <w:r>
-        <w:t xml:space="preserve">). </w:t>
-      </w:r>
-      <w:hyperlink w:anchor="3a1wibqfs9yw">
-        <w:r>
-          <w:rPr>
-            <w:color w:val="1155CC"/>
-            <w:u w:val="single"/>
-          </w:rPr>
-          <w:t>Equation 1</w:t>
-        </w:r>
-      </w:hyperlink>
-      <w:r>
-        <w:t xml:space="preserve"> gives a formal definition of MSE and </w:t>
-      </w:r>
-      <w:hyperlink w:anchor="hhfcflmwqyvm">
-        <w:r>
-          <w:rPr>
-            <w:color w:val="1155CC"/>
-            <w:u w:val="single"/>
-          </w:rPr>
-          <w:t>Equation 2</w:t>
-        </w:r>
-      </w:hyperlink>
-      <w:r>
-        <w:t xml:space="preserve"> uses it to define the PSNR.</w:t>
-      </w:r>
-    </w:p>
-    <w:tbl>
-      <w:tblPr>
-        <w:tblStyle w:val="a"/>
-        <w:tblW w:w="9360" w:type="dxa"/>
-        <w:tblLayout w:type="fixed"/>
-        <w:tblLook w:val="0600" w:firstRow="0" w:lastRow="0" w:firstColumn="0" w:lastColumn="0" w:noHBand="1" w:noVBand="1"/>
-      </w:tblPr>
-      <w:tblGrid>
-        <w:gridCol w:w="9360"/>
-      </w:tblGrid>
-      <w:tr>
-        <w:tc>
-          <w:tcPr>
-            <w:tcW w:w="9360" w:type="dxa"/>
-            <w:shd w:val="clear" w:color="auto" w:fill="auto"/>
-            <w:tcMar>
-              <w:top w:w="100" w:type="dxa"/>
-              <w:left w:w="100" w:type="dxa"/>
-              <w:bottom w:w="100" w:type="dxa"/>
-              <w:right w:w="100" w:type="dxa"/>
-            </w:tcMar>
-          </w:tcPr>
-          <w:p>
-            <w:pPr>
-              <w:widowControl w:val="0"/>
-              <w:pBdr>
-                <w:top w:val="nil"/>
-                <w:left w:val="nil"/>
-                <w:bottom w:val="nil"/>
-                <w:right w:val="nil"/>
-                <w:between w:val="nil"/>
-              </w:pBdr>
-              <w:spacing w:before="200" w:line="240" w:lineRule="auto"/>
-              <w:jc w:val="center"/>
-            </w:pPr>
-            <w:hyperlink r:id="rId10">
-              <w:r>
-                <w:rPr>
-                  <w:noProof/>
-                </w:rPr>
-                <w:drawing>
-                  <wp:inline distT="19050" distB="19050" distL="19050" distR="19050" wp14:anchorId="1759FFA6" wp14:editId="1759FFA7">
-                    <wp:extent cx="2667000" cy="457200"/>
-                    <wp:effectExtent l="0" t="0" r="0" b="0"/>
-                    <wp:docPr id="16" name="image16.png"/>
-                    <wp:cNvGraphicFramePr/>
-                    <a:graphic xmlns:a="http://schemas.openxmlformats.org/drawingml/2006/main">
-                      <a:graphicData uri="http://schemas.openxmlformats.org/drawingml/2006/picture">
-                        <pic:pic xmlns:pic="http://schemas.openxmlformats.org/drawingml/2006/picture">
-                          <pic:nvPicPr>
-                            <pic:cNvPr id="0" name="image16.png"/>
-                            <pic:cNvPicPr preferRelativeResize="0"/>
-                          </pic:nvPicPr>
-                          <pic:blipFill>
-                            <a:blip r:embed="rId11"/>
-                            <a:srcRect/>
-                            <a:stretch>
-                              <a:fillRect/>
-                            </a:stretch>
-                          </pic:blipFill>
-                          <pic:spPr>
-                            <a:xfrm>
-                              <a:off x="0" y="0"/>
-                              <a:ext cx="2667000" cy="457200"/>
-                            </a:xfrm>
-                            <a:prstGeom prst="rect">
-                              <a:avLst/>
-                            </a:prstGeom>
-                            <a:ln/>
-                          </pic:spPr>
-                        </pic:pic>
-                      </a:graphicData>
-                    </a:graphic>
-                  </wp:inline>
-                </w:drawing>
-              </w:r>
-            </w:hyperlink>
-          </w:p>
-        </w:tc>
-      </w:tr>
-      <w:tr>
-        <w:tc>
-          <w:tcPr>
-            <w:tcW w:w="9360" w:type="dxa"/>
-            <w:shd w:val="clear" w:color="auto" w:fill="auto"/>
-            <w:tcMar>
-              <w:top w:w="100" w:type="dxa"/>
-              <w:left w:w="100" w:type="dxa"/>
-              <w:bottom w:w="100" w:type="dxa"/>
-              <w:right w:w="100" w:type="dxa"/>
-            </w:tcMar>
-          </w:tcPr>
-          <w:p>
-            <w:pPr>
-              <w:widowControl w:val="0"/>
-              <w:pBdr>
-                <w:top w:val="nil"/>
-                <w:left w:val="nil"/>
-                <w:bottom w:val="nil"/>
-                <w:right w:val="nil"/>
-                <w:between w:val="nil"/>
-              </w:pBdr>
-              <w:spacing w:after="200" w:line="240" w:lineRule="auto"/>
-              <w:jc w:val="left"/>
-            </w:pPr>
-            <w:bookmarkStart w:id="10" w:name="3a1wibqfs9yw" w:colFirst="0" w:colLast="0"/>
-            <w:bookmarkEnd w:id="10"/>
-            <w:r>
-              <w:rPr>
-                <w:b/>
-              </w:rPr>
-              <w:t xml:space="preserve">Equation 1. </w:t>
-            </w:r>
-            <w:r>
-              <w:t>Mean squared error between two images I and K</w:t>
-            </w:r>
-          </w:p>
-        </w:tc>
-      </w:tr>
-    </w:tbl>
-    <w:p>
-      <w:hyperlink r:id="rId12">
-        <w:r>
-          <w:rPr>
-            <w:noProof/>
-          </w:rPr>
-          <w:drawing>
-            <wp:inline distT="19050" distB="19050" distL="19050" distR="19050" wp14:anchorId="1759FFA8" wp14:editId="1759FFA9">
-              <wp:extent cx="152400" cy="114300"/>
-              <wp:effectExtent l="0" t="0" r="0" b="0"/>
-              <wp:docPr id="5" name="image2.png"/>
-              <wp:cNvGraphicFramePr/>
-              <a:graphic xmlns:a="http://schemas.openxmlformats.org/drawingml/2006/main">
-                <a:graphicData uri="http://schemas.openxmlformats.org/drawingml/2006/picture">
-                  <pic:pic xmlns:pic="http://schemas.openxmlformats.org/drawingml/2006/picture">
-                    <pic:nvPicPr>
-                      <pic:cNvPr id="0" name="image2.png"/>
-                      <pic:cNvPicPr preferRelativeResize="0"/>
-                    </pic:nvPicPr>
-                    <pic:blipFill>
-                      <a:blip r:embed="rId13"/>
-                      <a:srcRect/>
-                      <a:stretch>
-                        <a:fillRect/>
-                      </a:stretch>
-                    </pic:blipFill>
-                    <pic:spPr>
-                      <a:xfrm>
-                        <a:off x="0" y="0"/>
-                        <a:ext cx="152400" cy="114300"/>
-                      </a:xfrm>
-                      <a:prstGeom prst="rect">
-                        <a:avLst/>
-                      </a:prstGeom>
-                      <a:ln/>
-                    </pic:spPr>
-                  </pic:pic>
-                </a:graphicData>
-              </a:graphic>
-            </wp:inline>
-          </w:drawing>
-        </w:r>
-      </w:hyperlink>
-      <w:r>
-        <w:t xml:space="preserve"> and </w:t>
-      </w:r>
-      <w:hyperlink r:id="rId14">
-        <w:r>
-          <w:rPr>
-            <w:noProof/>
-          </w:rPr>
-          <w:drawing>
-            <wp:inline distT="19050" distB="19050" distL="19050" distR="19050" wp14:anchorId="1759FFAA" wp14:editId="1759FFAB">
-              <wp:extent cx="114300" cy="101600"/>
-              <wp:effectExtent l="0" t="0" r="0" b="0"/>
-              <wp:docPr id="8" name="image9.png"/>
-              <wp:cNvGraphicFramePr/>
-              <a:graphic xmlns:a="http://schemas.openxmlformats.org/drawingml/2006/main">
-                <a:graphicData uri="http://schemas.openxmlformats.org/drawingml/2006/picture">
-                  <pic:pic xmlns:pic="http://schemas.openxmlformats.org/drawingml/2006/picture">
-                    <pic:nvPicPr>
-                      <pic:cNvPr id="0" name="image9.png"/>
-                      <pic:cNvPicPr preferRelativeResize="0"/>
-                    </pic:nvPicPr>
-                    <pic:blipFill>
-                      <a:blip r:embed="rId15"/>
-                      <a:srcRect/>
-                      <a:stretch>
-                        <a:fillRect/>
-                      </a:stretch>
-                    </pic:blipFill>
-                    <pic:spPr>
-                      <a:xfrm>
-                        <a:off x="0" y="0"/>
-                        <a:ext cx="114300" cy="101600"/>
-                      </a:xfrm>
-                      <a:prstGeom prst="rect">
-                        <a:avLst/>
-                      </a:prstGeom>
-                      <a:ln/>
-                    </pic:spPr>
-                  </pic:pic>
-                </a:graphicData>
-              </a:graphic>
-            </wp:inline>
-          </w:drawing>
-        </w:r>
-      </w:hyperlink>
-      <w:r>
-        <w:t xml:space="preserve"> stand for width and height of images, respectively. </w:t>
-      </w:r>
-      <w:hyperlink r:id="rId16">
-        <w:r>
-          <w:rPr>
-            <w:noProof/>
-          </w:rPr>
-          <w:drawing>
-            <wp:inline distT="19050" distB="19050" distL="19050" distR="19050" wp14:anchorId="1759FFAC" wp14:editId="1759FFAD">
-              <wp:extent cx="63500" cy="101600"/>
-              <wp:effectExtent l="0" t="0" r="0" b="0"/>
-              <wp:docPr id="14" name="image8.png"/>
-              <wp:cNvGraphicFramePr/>
-              <a:graphic xmlns:a="http://schemas.openxmlformats.org/drawingml/2006/main">
-                <a:graphicData uri="http://schemas.openxmlformats.org/drawingml/2006/picture">
-                  <pic:pic xmlns:pic="http://schemas.openxmlformats.org/drawingml/2006/picture">
-                    <pic:nvPicPr>
-                      <pic:cNvPr id="0" name="image8.png"/>
-                      <pic:cNvPicPr preferRelativeResize="0"/>
-                    </pic:nvPicPr>
-                    <pic:blipFill>
-                      <a:blip r:embed="rId17"/>
-                      <a:srcRect/>
-                      <a:stretch>
-                        <a:fillRect/>
-                      </a:stretch>
-                    </pic:blipFill>
-                    <pic:spPr>
-                      <a:xfrm>
-                        <a:off x="0" y="0"/>
-                        <a:ext cx="63500" cy="101600"/>
-                      </a:xfrm>
-                      <a:prstGeom prst="rect">
-                        <a:avLst/>
-                      </a:prstGeom>
-                      <a:ln/>
-                    </pic:spPr>
-                  </pic:pic>
-                </a:graphicData>
-              </a:graphic>
-            </wp:inline>
-          </w:drawing>
-        </w:r>
-      </w:hyperlink>
-      <w:r>
-        <w:t xml:space="preserve"> and </w:t>
-      </w:r>
-      <w:hyperlink r:id="rId18">
-        <w:r>
-          <w:rPr>
-            <w:noProof/>
-          </w:rPr>
-          <w:drawing>
-            <wp:inline distT="19050" distB="19050" distL="19050" distR="19050" wp14:anchorId="1759FFAE" wp14:editId="1759FFAF">
-              <wp:extent cx="114300" cy="101600"/>
-              <wp:effectExtent l="0" t="0" r="0" b="0"/>
-              <wp:docPr id="11" name="image7.png"/>
-              <wp:cNvGraphicFramePr/>
-              <a:graphic xmlns:a="http://schemas.openxmlformats.org/drawingml/2006/main">
-                <a:graphicData uri="http://schemas.openxmlformats.org/drawingml/2006/picture">
-                  <pic:pic xmlns:pic="http://schemas.openxmlformats.org/drawingml/2006/picture">
-                    <pic:nvPicPr>
-                      <pic:cNvPr id="0" name="image7.png"/>
-                      <pic:cNvPicPr preferRelativeResize="0"/>
-                    </pic:nvPicPr>
-                    <pic:blipFill>
-                      <a:blip r:embed="rId19"/>
-                      <a:srcRect/>
-                      <a:stretch>
-                        <a:fillRect/>
-                      </a:stretch>
-                    </pic:blipFill>
-                    <pic:spPr>
-                      <a:xfrm>
-                        <a:off x="0" y="0"/>
-                        <a:ext cx="114300" cy="101600"/>
-                      </a:xfrm>
-                      <a:prstGeom prst="rect">
-                        <a:avLst/>
-                      </a:prstGeom>
-                      <a:ln/>
-                    </pic:spPr>
-                  </pic:pic>
-                </a:graphicData>
-              </a:graphic>
-            </wp:inline>
-          </w:drawing>
-        </w:r>
-      </w:hyperlink>
-      <w:r>
-        <w:t xml:space="preserve"> are the two images being compared. </w:t>
-      </w:r>
-      <w:hyperlink r:id="rId20">
-        <w:r>
-          <w:rPr>
-            <w:noProof/>
-          </w:rPr>
-          <w:drawing>
-            <wp:inline distT="19050" distB="19050" distL="19050" distR="19050" wp14:anchorId="1759FFB0" wp14:editId="1759FFB1">
-              <wp:extent cx="381000" cy="152400"/>
-              <wp:effectExtent l="0" t="0" r="0" b="0"/>
-              <wp:docPr id="3" name="image10.png"/>
-              <wp:cNvGraphicFramePr/>
-              <a:graphic xmlns:a="http://schemas.openxmlformats.org/drawingml/2006/main">
-                <a:graphicData uri="http://schemas.openxmlformats.org/drawingml/2006/picture">
-                  <pic:pic xmlns:pic="http://schemas.openxmlformats.org/drawingml/2006/picture">
-                    <pic:nvPicPr>
-                      <pic:cNvPr id="0" name="image10.png"/>
-                      <pic:cNvPicPr preferRelativeResize="0"/>
-                    </pic:nvPicPr>
-                    <pic:blipFill>
-                      <a:blip r:embed="rId21"/>
-                      <a:srcRect/>
-                      <a:stretch>
-                        <a:fillRect/>
-                      </a:stretch>
-                    </pic:blipFill>
-                    <pic:spPr>
-                      <a:xfrm>
-                        <a:off x="0" y="0"/>
-                        <a:ext cx="381000" cy="152400"/>
-                      </a:xfrm>
-                      <a:prstGeom prst="rect">
-                        <a:avLst/>
-                      </a:prstGeom>
-                      <a:ln/>
-                    </pic:spPr>
-                  </pic:pic>
-                </a:graphicData>
-              </a:graphic>
-            </wp:inline>
-          </w:drawing>
-        </w:r>
-      </w:hyperlink>
-      <w:r>
-        <w:t xml:space="preserve"> stands for value of the pixel being in the i-th row and j-th column.</w:t>
-      </w:r>
-    </w:p>
-    <w:tbl>
-      <w:tblPr>
-        <w:tblStyle w:val="a0"/>
-        <w:tblW w:w="9360" w:type="dxa"/>
-        <w:tblLayout w:type="fixed"/>
-        <w:tblLook w:val="0600" w:firstRow="0" w:lastRow="0" w:firstColumn="0" w:lastColumn="0" w:noHBand="1" w:noVBand="1"/>
-      </w:tblPr>
-      <w:tblGrid>
-        <w:gridCol w:w="9360"/>
-      </w:tblGrid>
-      <w:tr>
-        <w:tc>
-          <w:tcPr>
-            <w:tcW w:w="9360" w:type="dxa"/>
-            <w:shd w:val="clear" w:color="auto" w:fill="auto"/>
-            <w:tcMar>
-              <w:top w:w="100" w:type="dxa"/>
-              <w:left w:w="100" w:type="dxa"/>
-              <w:bottom w:w="100" w:type="dxa"/>
-              <w:right w:w="100" w:type="dxa"/>
-            </w:tcMar>
-          </w:tcPr>
-          <w:p>
-            <w:pPr>
-              <w:widowControl w:val="0"/>
-              <w:spacing w:before="200" w:line="240" w:lineRule="auto"/>
-              <w:jc w:val="center"/>
-            </w:pPr>
-            <w:hyperlink r:id="rId22">
-              <w:r>
-                <w:rPr>
-                  <w:noProof/>
-                </w:rPr>
-                <w:drawing>
-                  <wp:inline distT="19050" distB="19050" distL="19050" distR="19050" wp14:anchorId="1759FFB2" wp14:editId="1759FFB3">
-                    <wp:extent cx="1828800" cy="342900"/>
-                    <wp:effectExtent l="0" t="0" r="0" b="0"/>
-                    <wp:docPr id="9" name="image13.png"/>
-                    <wp:cNvGraphicFramePr/>
-                    <a:graphic xmlns:a="http://schemas.openxmlformats.org/drawingml/2006/main">
-                      <a:graphicData uri="http://schemas.openxmlformats.org/drawingml/2006/picture">
-                        <pic:pic xmlns:pic="http://schemas.openxmlformats.org/drawingml/2006/picture">
-                          <pic:nvPicPr>
-                            <pic:cNvPr id="0" name="image13.png"/>
-                            <pic:cNvPicPr preferRelativeResize="0"/>
-                          </pic:nvPicPr>
-                          <pic:blipFill>
-                            <a:blip r:embed="rId23"/>
-                            <a:srcRect/>
-                            <a:stretch>
-                              <a:fillRect/>
-                            </a:stretch>
-                          </pic:blipFill>
-                          <pic:spPr>
-                            <a:xfrm>
-                              <a:off x="0" y="0"/>
-                              <a:ext cx="1828800" cy="342900"/>
-                            </a:xfrm>
-                            <a:prstGeom prst="rect">
-                              <a:avLst/>
-                            </a:prstGeom>
-                            <a:ln/>
-                          </pic:spPr>
-                        </pic:pic>
-                      </a:graphicData>
-                    </a:graphic>
-                  </wp:inline>
-                </w:drawing>
-              </w:r>
-            </w:hyperlink>
-          </w:p>
-        </w:tc>
-      </w:tr>
-      <w:tr>
-        <w:tc>
-          <w:tcPr>
-            <w:tcW w:w="9360" w:type="dxa"/>
-            <w:shd w:val="clear" w:color="auto" w:fill="auto"/>
-            <w:tcMar>
-              <w:top w:w="100" w:type="dxa"/>
-              <w:left w:w="100" w:type="dxa"/>
-              <w:bottom w:w="100" w:type="dxa"/>
-              <w:right w:w="100" w:type="dxa"/>
-            </w:tcMar>
-          </w:tcPr>
-          <w:p>
-            <w:pPr>
-              <w:widowControl w:val="0"/>
-              <w:spacing w:after="200" w:line="240" w:lineRule="auto"/>
-              <w:jc w:val="left"/>
-            </w:pPr>
-            <w:bookmarkStart w:id="11" w:name="hhfcflmwqyvm" w:colFirst="0" w:colLast="0"/>
-            <w:bookmarkEnd w:id="11"/>
-            <w:r>
-              <w:rPr>
-                <w:b/>
-              </w:rPr>
-              <w:t xml:space="preserve">Equation 2. </w:t>
-            </w:r>
-            <w:r>
-              <w:t>Peak Signal-to-Noise Ratio (PSNR) between two images I and K</w:t>
-            </w:r>
-          </w:p>
-        </w:tc>
-      </w:tr>
-    </w:tbl>
-    <w:p>
-      <w:r>
-        <w:t xml:space="preserve">Importantly, </w:t>
-      </w:r>
-      <w:hyperlink r:id="rId24">
-        <w:r>
-          <w:rPr>
-            <w:noProof/>
-          </w:rPr>
-          <w:drawing>
-            <wp:inline distT="19050" distB="19050" distL="19050" distR="19050" wp14:anchorId="1759FFB4" wp14:editId="1759FFB5">
-              <wp:extent cx="444500" cy="127000"/>
-              <wp:effectExtent l="0" t="0" r="0" b="0"/>
-              <wp:docPr id="4" name="image3.png"/>
-              <wp:cNvGraphicFramePr/>
-              <a:graphic xmlns:a="http://schemas.openxmlformats.org/drawingml/2006/main">
-                <a:graphicData uri="http://schemas.openxmlformats.org/drawingml/2006/picture">
-                  <pic:pic xmlns:pic="http://schemas.openxmlformats.org/drawingml/2006/picture">
-                    <pic:nvPicPr>
-                      <pic:cNvPr id="0" name="image3.png"/>
-                      <pic:cNvPicPr preferRelativeResize="0"/>
-                    </pic:nvPicPr>
-                    <pic:blipFill>
-                      <a:blip r:embed="rId9"/>
-                      <a:srcRect/>
-                      <a:stretch>
-                        <a:fillRect/>
-                      </a:stretch>
-                    </pic:blipFill>
-                    <pic:spPr>
-                      <a:xfrm>
-                        <a:off x="0" y="0"/>
-                        <a:ext cx="444500" cy="127000"/>
-                      </a:xfrm>
-                      <a:prstGeom prst="rect">
-                        <a:avLst/>
-                      </a:prstGeom>
-                      <a:ln/>
-                    </pic:spPr>
-                  </pic:pic>
-                </a:graphicData>
-              </a:graphic>
-            </wp:inline>
-          </w:drawing>
-        </w:r>
-      </w:hyperlink>
-      <w:r>
-        <w:t xml:space="preserve"> has the value of 255 for an 8-bits deep image (i.e. pixels’ values expressed as 8-bits numbers). Also notice that PSNR takes the value of infinity if there is no difference between the two images (i.e. when </w:t>
-      </w:r>
-      <w:hyperlink r:id="rId25">
-        <w:r>
-          <w:rPr>
-            <w:noProof/>
-          </w:rPr>
-          <w:drawing>
-            <wp:inline distT="19050" distB="19050" distL="19050" distR="19050" wp14:anchorId="1759FFB6" wp14:editId="1759FFB7">
-              <wp:extent cx="660400" cy="114300"/>
-              <wp:effectExtent l="0" t="0" r="0" b="0"/>
-              <wp:docPr id="10" name="image11.png"/>
-              <wp:cNvGraphicFramePr/>
-              <a:graphic xmlns:a="http://schemas.openxmlformats.org/drawingml/2006/main">
-                <a:graphicData uri="http://schemas.openxmlformats.org/drawingml/2006/picture">
-                  <pic:pic xmlns:pic="http://schemas.openxmlformats.org/drawingml/2006/picture">
-                    <pic:nvPicPr>
-                      <pic:cNvPr id="0" name="image11.png"/>
-                      <pic:cNvPicPr preferRelativeResize="0"/>
-                    </pic:nvPicPr>
-                    <pic:blipFill>
-                      <a:blip r:embed="rId26"/>
-                      <a:srcRect/>
-                      <a:stretch>
-                        <a:fillRect/>
-                      </a:stretch>
-                    </pic:blipFill>
-                    <pic:spPr>
-                      <a:xfrm>
-                        <a:off x="0" y="0"/>
-                        <a:ext cx="660400" cy="114300"/>
-                      </a:xfrm>
-                      <a:prstGeom prst="rect">
-                        <a:avLst/>
-                      </a:prstGeom>
-                      <a:ln/>
-                    </pic:spPr>
-                  </pic:pic>
-                </a:graphicData>
-              </a:graphic>
-            </wp:inline>
-          </w:drawing>
-        </w:r>
-      </w:hyperlink>
-      <w:r>
-        <w:t>).</w:t>
+        <w:rPr>
+          <w:lang w:val="en-US"/>
+        </w:rPr>
+        <w:t>.</w:t>
+      </w:r>
+      <w:r>
+        <w:t xml:space="preserve"> </w:t>
       </w:r>
     </w:p>
     <w:p>
-      <w:r>
-        <w:t xml:space="preserve">To calculate the PSNR in Matlab issue the </w:t>
-      </w:r>
-      <w:r>
-        <w:rPr>
-          <w:rFonts w:ascii="Roboto Mono" w:eastAsia="Roboto Mono" w:hAnsi="Roboto Mono" w:cs="Roboto Mono"/>
-        </w:rPr>
-        <w:t>psnr(A, ref)</w:t>
-      </w:r>
-      <w:r>
-        <w:t xml:space="preserve"> command. For its description please refer to the </w:t>
-      </w:r>
-      <w:hyperlink w:anchor="_qggsqqzg9zug">
-        <w:r>
-          <w:rPr>
-            <w:color w:val="1155CC"/>
-            <w:u w:val="single"/>
-          </w:rPr>
-          <w:t>“A List of Useful Matlab Functions and Their Descriptions” section</w:t>
-        </w:r>
-      </w:hyperlink>
-      <w:r>
-        <w:t xml:space="preserve"> and Matlab’s documentation.  </w:t>
-      </w:r>
-    </w:p>
-    <w:p>
       <w:pPr>
         <w:pStyle w:val="Heading2"/>
         <w:rPr>
           <w:shd w:val="clear" w:color="auto" w:fill="FFF2CC"/>
         </w:rPr>
       </w:pPr>
-      <w:bookmarkStart w:id="12" w:name="_c65qbyy3fzw2" w:colFirst="0" w:colLast="0"/>
-      <w:bookmarkEnd w:id="12"/>
-      <w:r>
-        <w:lastRenderedPageBreak/>
+      <w:bookmarkStart w:id="10" w:name="_c65qbyy3fzw2" w:colFirst="0" w:colLast="0"/>
+      <w:bookmarkEnd w:id="10"/>
+      <w:r>
         <w:t>Pearson Correlation Coefficient</w:t>
       </w:r>
     </w:p>
@@ -1178,13 +633,35 @@
             <w:color w:val="1155CC"/>
             <w:u w:val="single"/>
           </w:rPr>
-          <w:t>Equation 3</w:t>
+          <w:t>Equ</w:t>
+        </w:r>
+        <w:r>
+          <w:rPr>
+            <w:color w:val="1155CC"/>
+            <w:u w:val="single"/>
+          </w:rPr>
+          <w:t>a</w:t>
+        </w:r>
+        <w:r>
+          <w:rPr>
+            <w:color w:val="1155CC"/>
+            <w:u w:val="single"/>
+          </w:rPr>
+          <w:t xml:space="preserve">tion </w:t>
+        </w:r>
+        <w:r>
+          <w:rPr>
+            <w:color w:val="1155CC"/>
+            <w:u w:val="single"/>
+            <w:lang w:val="en-US"/>
+          </w:rPr>
+          <w:t>1</w:t>
         </w:r>
       </w:hyperlink>
       <w:r>
         <w:t xml:space="preserve"> shows a formula for the Pearson correlation coefficient for two random variables A and B. Importantly, both those random variables are assumed to have </w:t>
       </w:r>
-      <w:hyperlink r:id="rId27">
+      <w:hyperlink r:id="rId9">
         <w:r>
           <w:rPr>
             <w:noProof/>
@@ -1203,7 +680,7 @@
                       <pic:cNvPicPr preferRelativeResize="0"/>
                     </pic:nvPicPr>
                     <pic:blipFill>
-                      <a:blip r:embed="rId28"/>
+                      <a:blip r:embed="rId10"/>
                       <a:srcRect/>
                       <a:stretch>
                         <a:fillRect/>
@@ -1258,7 +735,7 @@
               <w:spacing w:before="200" w:line="240" w:lineRule="auto"/>
               <w:jc w:val="center"/>
             </w:pPr>
-            <w:hyperlink r:id="rId29">
+            <w:hyperlink r:id="rId11">
               <w:r>
                 <w:rPr>
                   <w:noProof/>
@@ -1277,7 +754,7 @@
                             <pic:cNvPicPr preferRelativeResize="0"/>
                           </pic:nvPicPr>
                           <pic:blipFill>
-                            <a:blip r:embed="rId30"/>
+                            <a:blip r:embed="rId12"/>
                             <a:srcRect/>
                             <a:stretch>
                               <a:fillRect/>
@@ -1321,18 +798,31 @@
               <w:spacing w:after="200" w:line="240" w:lineRule="auto"/>
               <w:jc w:val="left"/>
             </w:pPr>
-            <w:bookmarkStart w:id="13" w:name="bxoss68fskuq" w:colFirst="0" w:colLast="0"/>
-            <w:bookmarkEnd w:id="13"/>
+            <w:bookmarkStart w:id="11" w:name="bxoss68fskuq" w:colFirst="0" w:colLast="0"/>
+            <w:bookmarkEnd w:id="11"/>
             <w:r>
               <w:rPr>
                 <w:b/>
               </w:rPr>
-              <w:t xml:space="preserve">Equation 3. </w:t>
+              <w:t xml:space="preserve">Equation </w:t>
+            </w:r>
+            <w:r>
+              <w:rPr>
+                <w:b/>
+                <w:lang w:val="pl-PL"/>
+              </w:rPr>
+              <w:t>1</w:t>
+            </w:r>
+            <w:r>
+              <w:rPr>
+                <w:b/>
+              </w:rPr>
+              <w:t xml:space="preserve">. </w:t>
             </w:r>
             <w:r>
               <w:t xml:space="preserve">The Pearson correlation coefficient for two random variables A and B, each having </w:t>
             </w:r>
-            <w:hyperlink r:id="rId31">
+            <w:hyperlink r:id="rId13">
               <w:r>
                 <w:rPr>
                   <w:noProof/>
@@ -1351,7 +841,7 @@
                             <pic:cNvPicPr preferRelativeResize="0"/>
                           </pic:nvPicPr>
                           <pic:blipFill>
-                            <a:blip r:embed="rId28"/>
+                            <a:blip r:embed="rId10"/>
                             <a:srcRect/>
                             <a:stretch>
                               <a:fillRect/>
@@ -1382,7 +872,7 @@
       </w:tr>
     </w:tbl>
     <w:p>
-      <w:hyperlink r:id="rId32">
+      <w:hyperlink r:id="rId14">
         <w:r>
           <w:rPr>
             <w:noProof/>
@@ -1403,7 +893,7 @@
                       <pic:cNvPicPr preferRelativeResize="0"/>
                     </pic:nvPicPr>
                     <pic:blipFill>
-                      <a:blip r:embed="rId33"/>
+                      <a:blip r:embed="rId15"/>
                       <a:srcRect/>
                       <a:stretch>
                         <a:fillRect/>
@@ -1429,7 +919,7 @@
       <w:r>
         <w:t xml:space="preserve"> is the i-th observation of random variable (r.v.) A, </w:t>
       </w:r>
-      <w:hyperlink r:id="rId34">
+      <w:hyperlink r:id="rId16">
         <w:r>
           <w:rPr>
             <w:noProof/>
@@ -1450,7 +940,7 @@
                       <pic:cNvPicPr preferRelativeResize="0"/>
                     </pic:nvPicPr>
                     <pic:blipFill>
-                      <a:blip r:embed="rId35"/>
+                      <a:blip r:embed="rId17"/>
                       <a:srcRect/>
                       <a:stretch>
                         <a:fillRect/>
@@ -1476,7 +966,7 @@
       <w:r>
         <w:t xml:space="preserve"> is the sample mean of r.v. A and </w:t>
       </w:r>
-      <w:hyperlink r:id="rId36">
+      <w:hyperlink r:id="rId18">
         <w:r>
           <w:rPr>
             <w:noProof/>
@@ -1497,7 +987,7 @@
                       <pic:cNvPicPr preferRelativeResize="0"/>
                     </pic:nvPicPr>
                     <pic:blipFill>
-                      <a:blip r:embed="rId37"/>
+                      <a:blip r:embed="rId19"/>
                       <a:srcRect/>
                       <a:stretch>
                         <a:fillRect/>
@@ -1554,8 +1044,8 @@
       <w:pPr>
         <w:pStyle w:val="Heading1"/>
       </w:pPr>
-      <w:bookmarkStart w:id="14" w:name="_kw02fksncrza" w:colFirst="0" w:colLast="0"/>
-      <w:bookmarkEnd w:id="14"/>
+      <w:bookmarkStart w:id="12" w:name="_kw02fksncrza" w:colFirst="0" w:colLast="0"/>
+      <w:bookmarkEnd w:id="12"/>
       <w:r>
         <w:br w:type="page"/>
       </w:r>
@@ -1564,8 +1054,8 @@
       <w:pPr>
         <w:pStyle w:val="Heading1"/>
       </w:pPr>
-      <w:bookmarkStart w:id="15" w:name="_qggsqqzg9zug" w:colFirst="0" w:colLast="0"/>
-      <w:bookmarkEnd w:id="15"/>
+      <w:bookmarkStart w:id="13" w:name="_qggsqqzg9zug" w:colFirst="0" w:colLast="0"/>
+      <w:bookmarkEnd w:id="13"/>
       <w:r>
         <w:lastRenderedPageBreak/>
         <w:t>A List of Useful Matlab Functions and Their Descriptions</w:t>
@@ -1584,14 +1074,14 @@
         </w:pBdr>
         <w:spacing w:before="0" w:after="300"/>
       </w:pPr>
-      <w:bookmarkStart w:id="16" w:name="_ovfao120hmoo" w:colFirst="0" w:colLast="0"/>
-      <w:bookmarkEnd w:id="16"/>
+      <w:bookmarkStart w:id="14" w:name="_ovfao120hmoo" w:colFirst="0" w:colLast="0"/>
+      <w:bookmarkEnd w:id="14"/>
       <w:r>
         <w:rPr>
           <w:noProof/>
         </w:rPr>
         <w:pict w14:anchorId="1759FFC4">
-          <v:rect id="_x0000_i1027" alt="" style="width:451.3pt;height:.05pt;mso-width-percent:0;mso-height-percent:0;mso-width-percent:0;mso-height-percent:0" o:hralign="center" o:hrstd="t" o:hr="t" fillcolor="#a0a0a0" stroked="f"/>
+          <v:rect id="_x0000_i1025" alt="" style="width:451.3pt;height:.05pt;mso-width-percent:0;mso-height-percent:0;mso-width-percent:0;mso-height-percent:0" o:hralign="center" o:hrstd="t" o:hr="t" fillcolor="#a0a0a0" stroked="f"/>
         </w:pict>
       </w:r>
     </w:p>
@@ -2263,515 +1753,9 @@
       </w:tr>
     </w:tbl>
     <w:p/>
-    <w:p>
-      <w:r>
-        <w:lastRenderedPageBreak/>
-        <w:br w:type="page"/>
-      </w:r>
-    </w:p>
-    <w:p>
-      <w:pPr>
-        <w:pStyle w:val="Heading1"/>
-      </w:pPr>
-      <w:bookmarkStart w:id="17" w:name="_6fcb556lkz2r" w:colFirst="0" w:colLast="0"/>
-      <w:bookmarkEnd w:id="17"/>
-      <w:r>
-        <w:lastRenderedPageBreak/>
-        <w:t>Additional Exercise</w:t>
-      </w:r>
-    </w:p>
-    <w:p>
-      <w:pPr>
-        <w:pStyle w:val="Heading1"/>
-        <w:spacing w:before="0" w:after="300"/>
-      </w:pPr>
-      <w:bookmarkStart w:id="18" w:name="_5q8dnr8c9gst" w:colFirst="0" w:colLast="0"/>
-      <w:bookmarkEnd w:id="18"/>
-      <w:r>
-        <w:rPr>
-          <w:noProof/>
-        </w:rPr>
-        <w:pict w14:anchorId="1759FFC5">
-          <v:rect id="_x0000_i1026" alt="" style="width:451.3pt;height:.05pt;mso-width-percent:0;mso-height-percent:0;mso-width-percent:0;mso-height-percent:0" o:hralign="center" o:hrstd="t" o:hr="t" fillcolor="#a0a0a0" stroked="f"/>
-        </w:pict>
-      </w:r>
-    </w:p>
-    <w:p>
-      <w:pPr>
-        <w:spacing w:after="300"/>
-        <w:ind w:firstLine="720"/>
-      </w:pPr>
-      <w:r>
-        <w:t>You are encouraged to write your own Video Quality Indicator (VQI). In particular, we would like you to write an indicator correlated with exposure time (also called shutter speed). To make things easier we are providing you with an algorithm. Let us also assume that we are working with images and not videos (in practice, most of the algorithms operate frame-by-frame). Your task is to transform the algorithm into a code. Here is the algorithm:</w:t>
-      </w:r>
-    </w:p>
-    <w:p>
-      <w:pPr>
-        <w:numPr>
-          <w:ilvl w:val="0"/>
-          <w:numId w:val="2"/>
-        </w:numPr>
-      </w:pPr>
-      <w:r>
-        <w:t>Convert the input image into grayscale representation with 8-bits deep pixels.</w:t>
-      </w:r>
-    </w:p>
-    <w:p>
-      <w:pPr>
-        <w:numPr>
-          <w:ilvl w:val="0"/>
-          <w:numId w:val="2"/>
-        </w:numPr>
-      </w:pPr>
-      <w:r>
-        <w:t>Divide the image into 8x8 pixels blocks</w:t>
-      </w:r>
-      <w:r>
-        <w:rPr>
-          <w:vertAlign w:val="superscript"/>
-        </w:rPr>
-        <w:footnoteReference w:id="1"/>
-      </w:r>
-      <w:r>
-        <w:t>.</w:t>
-      </w:r>
-    </w:p>
-    <w:p>
-      <w:pPr>
-        <w:numPr>
-          <w:ilvl w:val="0"/>
-          <w:numId w:val="2"/>
-        </w:numPr>
-      </w:pPr>
-      <w:r>
-        <w:t>Find a sum of pixels in each block.</w:t>
-      </w:r>
-    </w:p>
-    <w:p>
-      <w:pPr>
-        <w:numPr>
-          <w:ilvl w:val="0"/>
-          <w:numId w:val="2"/>
-        </w:numPr>
-      </w:pPr>
-      <w:r>
-        <w:t>Find four (4) largest and four (4) smallest sums.</w:t>
-      </w:r>
-    </w:p>
-    <w:p>
-      <w:pPr>
-        <w:numPr>
-          <w:ilvl w:val="0"/>
-          <w:numId w:val="2"/>
-        </w:numPr>
-      </w:pPr>
-      <w:r>
-        <w:t>Calculate average luminance using those 4 largest and 4 smallest sums.</w:t>
-      </w:r>
-    </w:p>
-    <w:p>
-      <w:pPr>
-        <w:numPr>
-          <w:ilvl w:val="1"/>
-          <w:numId w:val="2"/>
-        </w:numPr>
-      </w:pPr>
-      <w:r>
-        <w:t>Please keep in mind that we are talking about a pixel-wise average. Thus, when using 8 blocks, each 8x8 pixels large, the total sum has to be divided by 512 (because 8 blocks * (8 pixels * 8 pixels) = 512 pixels).</w:t>
-      </w:r>
-    </w:p>
-    <w:p>
-      <w:pPr>
-        <w:numPr>
-          <w:ilvl w:val="0"/>
-          <w:numId w:val="2"/>
-        </w:numPr>
-      </w:pPr>
-      <w:r>
-        <w:t>The average luminance approximates exposure time.</w:t>
-      </w:r>
-    </w:p>
-    <w:p>
-      <w:pPr>
-        <w:numPr>
-          <w:ilvl w:val="1"/>
-          <w:numId w:val="2"/>
-        </w:numPr>
-        <w:spacing w:after="300"/>
-      </w:pPr>
-      <w:r>
-        <w:t>We can say that this average luminance is correlated with exposure time, but defining a precise relationship is much more demanding.</w:t>
-      </w:r>
-    </w:p>
-    <w:p>
-      <w:pPr>
-        <w:spacing w:after="300"/>
-      </w:pPr>
-      <w:r>
-        <w:t xml:space="preserve">The task is worth </w:t>
-      </w:r>
-      <w:r>
-        <w:rPr>
-          <w:b/>
-          <w:bCs/>
-          <w:lang w:val="en-US"/>
-        </w:rPr>
-        <w:t>11</w:t>
-      </w:r>
-      <w:r>
-        <w:t xml:space="preserve"> points and a deadline is the end of the semester. We expect a source code, which we could test with our image samples. We prefer Python 3, but accept a language of your choice if Python is not your thing.</w:t>
-      </w:r>
-      <w:r>
-        <w:br w:type="page"/>
-      </w:r>
-    </w:p>
-    <w:p>
-      <w:pPr>
-        <w:pStyle w:val="Heading1"/>
-      </w:pPr>
-      <w:bookmarkStart w:id="19" w:name="_f0ai2d98zfvl" w:colFirst="0" w:colLast="0"/>
-      <w:bookmarkEnd w:id="19"/>
-      <w:r>
-        <w:lastRenderedPageBreak/>
-        <w:t>Copyright Notice</w:t>
-      </w:r>
-    </w:p>
-    <w:p>
-      <w:pPr>
-        <w:pStyle w:val="Heading1"/>
-        <w:widowControl w:val="0"/>
-        <w:spacing w:before="0" w:after="300"/>
-      </w:pPr>
-      <w:bookmarkStart w:id="20" w:name="_6bu19fjql50d" w:colFirst="0" w:colLast="0"/>
-      <w:bookmarkEnd w:id="20"/>
-      <w:r>
-        <w:rPr>
-          <w:noProof/>
-        </w:rPr>
-        <w:pict w14:anchorId="1759FFC6">
-          <v:rect id="_x0000_i1025" alt="" style="width:451.3pt;height:.05pt;mso-width-percent:0;mso-height-percent:0;mso-width-percent:0;mso-height-percent:0" o:hralign="center" o:hrstd="t" o:hr="t" fillcolor="#a0a0a0" stroked="f"/>
-        </w:pict>
-      </w:r>
-    </w:p>
-    <w:p>
-      <w:pPr>
-        <w:spacing w:after="200"/>
-      </w:pPr>
-      <w:r>
-        <w:t xml:space="preserve">This laboratory exercise utilises </w:t>
-      </w:r>
-      <w:hyperlink r:id="rId38">
-        <w:r>
-          <w:rPr>
-            <w:color w:val="1155CC"/>
-            <w:u w:val="single"/>
-          </w:rPr>
-          <w:t>LIVE Image Quality Assessment Database</w:t>
-        </w:r>
-      </w:hyperlink>
-      <w:r>
-        <w:t>. Please see the text below for its copyright notice.</w:t>
-      </w:r>
-    </w:p>
-    <w:p>
-      <w:pPr>
-        <w:rPr>
-          <w:rFonts w:ascii="Roboto Mono" w:eastAsia="Roboto Mono" w:hAnsi="Roboto Mono" w:cs="Roboto Mono"/>
-          <w:sz w:val="18"/>
-          <w:szCs w:val="18"/>
-        </w:rPr>
-      </w:pPr>
-      <w:r>
-        <w:rPr>
-          <w:rFonts w:ascii="Roboto Mono" w:eastAsia="Roboto Mono" w:hAnsi="Roboto Mono" w:cs="Roboto Mono"/>
-          <w:sz w:val="18"/>
-          <w:szCs w:val="18"/>
-        </w:rPr>
-        <w:t>Copyright (c) 2005 The University of Texas at Austin</w:t>
-      </w:r>
-    </w:p>
-    <w:p>
-      <w:pPr>
-        <w:rPr>
-          <w:rFonts w:ascii="Roboto Mono" w:eastAsia="Roboto Mono" w:hAnsi="Roboto Mono" w:cs="Roboto Mono"/>
-          <w:sz w:val="18"/>
-          <w:szCs w:val="18"/>
-        </w:rPr>
-      </w:pPr>
-      <w:r>
-        <w:rPr>
-          <w:rFonts w:ascii="Roboto Mono" w:eastAsia="Roboto Mono" w:hAnsi="Roboto Mono" w:cs="Roboto Mono"/>
-          <w:sz w:val="18"/>
-          <w:szCs w:val="18"/>
-        </w:rPr>
-        <w:t>All rights reserved.</w:t>
-      </w:r>
-    </w:p>
-    <w:p>
-      <w:pPr>
-        <w:rPr>
-          <w:rFonts w:ascii="Roboto Mono" w:eastAsia="Roboto Mono" w:hAnsi="Roboto Mono" w:cs="Roboto Mono"/>
-          <w:sz w:val="18"/>
-          <w:szCs w:val="18"/>
-        </w:rPr>
-      </w:pPr>
-    </w:p>
-    <w:p>
-      <w:pPr>
-        <w:rPr>
-          <w:rFonts w:ascii="Roboto Mono" w:eastAsia="Roboto Mono" w:hAnsi="Roboto Mono" w:cs="Roboto Mono"/>
-          <w:sz w:val="18"/>
-          <w:szCs w:val="18"/>
-        </w:rPr>
-      </w:pPr>
-      <w:r>
-        <w:rPr>
-          <w:rFonts w:ascii="Roboto Mono" w:eastAsia="Roboto Mono" w:hAnsi="Roboto Mono" w:cs="Roboto Mono"/>
-          <w:sz w:val="18"/>
-          <w:szCs w:val="18"/>
-        </w:rPr>
-        <w:t xml:space="preserve">Permission is hereby granted, without written agreement and without license or royalty fees, to use, copy, modify, and distribute this database (the images, the results and the source files) and its documentation for any purpose, provided that the copyright notice in its entirety appear in all copies of this database, and the original source of this database, Laboratory for Image and Video Engineering (LIVE, </w:t>
-      </w:r>
-      <w:hyperlink r:id="rId39">
-        <w:r>
-          <w:rPr>
-            <w:rFonts w:ascii="Roboto Mono" w:eastAsia="Roboto Mono" w:hAnsi="Roboto Mono" w:cs="Roboto Mono"/>
-            <w:color w:val="1155CC"/>
-            <w:sz w:val="18"/>
-            <w:szCs w:val="18"/>
-            <w:u w:val="single"/>
-          </w:rPr>
-          <w:t>http://live.ece.utexas.edu</w:t>
-        </w:r>
-      </w:hyperlink>
-      <w:r>
-        <w:rPr>
-          <w:rFonts w:ascii="Roboto Mono" w:eastAsia="Roboto Mono" w:hAnsi="Roboto Mono" w:cs="Roboto Mono"/>
-          <w:sz w:val="18"/>
-          <w:szCs w:val="18"/>
-        </w:rPr>
-        <w:t xml:space="preserve">) and Center for Perceptual Systems (CPS, http://www.cps.utexas.edu) at the University of Texas at Austin (UT Austin, </w:t>
-      </w:r>
-      <w:hyperlink r:id="rId40">
-        <w:r>
-          <w:rPr>
-            <w:rFonts w:ascii="Roboto Mono" w:eastAsia="Roboto Mono" w:hAnsi="Roboto Mono" w:cs="Roboto Mono"/>
-            <w:color w:val="1155CC"/>
-            <w:sz w:val="18"/>
-            <w:szCs w:val="18"/>
-            <w:u w:val="single"/>
-          </w:rPr>
-          <w:t>http://www.utexas.edu</w:t>
-        </w:r>
-      </w:hyperlink>
-      <w:r>
-        <w:rPr>
-          <w:rFonts w:ascii="Roboto Mono" w:eastAsia="Roboto Mono" w:hAnsi="Roboto Mono" w:cs="Roboto Mono"/>
-          <w:sz w:val="18"/>
-          <w:szCs w:val="18"/>
-        </w:rPr>
-        <w:t>), is acknowledged in any publication that reports research using this database.</w:t>
-      </w:r>
-    </w:p>
-    <w:p>
-      <w:pPr>
-        <w:rPr>
-          <w:rFonts w:ascii="Roboto Mono" w:eastAsia="Roboto Mono" w:hAnsi="Roboto Mono" w:cs="Roboto Mono"/>
-          <w:sz w:val="18"/>
-          <w:szCs w:val="18"/>
-        </w:rPr>
-      </w:pPr>
-      <w:r>
-        <w:rPr>
-          <w:rFonts w:ascii="Roboto Mono" w:eastAsia="Roboto Mono" w:hAnsi="Roboto Mono" w:cs="Roboto Mono"/>
-          <w:sz w:val="18"/>
-          <w:szCs w:val="18"/>
-        </w:rPr>
-        <w:t>The database is to be cited in the bibliography as:</w:t>
-      </w:r>
-    </w:p>
-    <w:p>
-      <w:pPr>
-        <w:rPr>
-          <w:rFonts w:ascii="Roboto Mono" w:eastAsia="Roboto Mono" w:hAnsi="Roboto Mono" w:cs="Roboto Mono"/>
-          <w:sz w:val="18"/>
-          <w:szCs w:val="18"/>
-        </w:rPr>
-      </w:pPr>
-    </w:p>
-    <w:p>
-      <w:pPr>
-        <w:rPr>
-          <w:rFonts w:ascii="Roboto Mono" w:eastAsia="Roboto Mono" w:hAnsi="Roboto Mono" w:cs="Roboto Mono"/>
-          <w:sz w:val="18"/>
-          <w:szCs w:val="18"/>
-        </w:rPr>
-      </w:pPr>
-      <w:r>
-        <w:rPr>
-          <w:rFonts w:ascii="Roboto Mono" w:eastAsia="Roboto Mono" w:hAnsi="Roboto Mono" w:cs="Roboto Mono"/>
-          <w:sz w:val="18"/>
-          <w:szCs w:val="18"/>
-        </w:rPr>
-        <w:t xml:space="preserve">H. R. Sheikh, Z. Wang, L. Cormack and A. C. Bovik, "LIVE Image Quality Assessment Database Release 2", </w:t>
-      </w:r>
-      <w:hyperlink r:id="rId41">
-        <w:r>
-          <w:rPr>
-            <w:rFonts w:ascii="Roboto Mono" w:eastAsia="Roboto Mono" w:hAnsi="Roboto Mono" w:cs="Roboto Mono"/>
-            <w:color w:val="1155CC"/>
-            <w:sz w:val="18"/>
-            <w:szCs w:val="18"/>
-            <w:u w:val="single"/>
-          </w:rPr>
-          <w:t>http://live.ece.utexas.edu/research/quality</w:t>
-        </w:r>
-      </w:hyperlink>
-      <w:r>
-        <w:rPr>
-          <w:rFonts w:ascii="Roboto Mono" w:eastAsia="Roboto Mono" w:hAnsi="Roboto Mono" w:cs="Roboto Mono"/>
-          <w:sz w:val="18"/>
-          <w:szCs w:val="18"/>
-        </w:rPr>
-        <w:t>.</w:t>
-      </w:r>
-    </w:p>
-    <w:p>
-      <w:pPr>
-        <w:rPr>
-          <w:rFonts w:ascii="Roboto Mono" w:eastAsia="Roboto Mono" w:hAnsi="Roboto Mono" w:cs="Roboto Mono"/>
-          <w:sz w:val="18"/>
-          <w:szCs w:val="18"/>
-        </w:rPr>
-      </w:pPr>
-    </w:p>
-    <w:p>
-      <w:pPr>
-        <w:rPr>
-          <w:rFonts w:ascii="Roboto Mono" w:eastAsia="Roboto Mono" w:hAnsi="Roboto Mono" w:cs="Roboto Mono"/>
-          <w:sz w:val="18"/>
-          <w:szCs w:val="18"/>
-        </w:rPr>
-      </w:pPr>
-      <w:r>
-        <w:rPr>
-          <w:rFonts w:ascii="Roboto Mono" w:eastAsia="Roboto Mono" w:hAnsi="Roboto Mono" w:cs="Roboto Mono"/>
-          <w:sz w:val="18"/>
-          <w:szCs w:val="18"/>
-        </w:rPr>
-        <w:t>IN NO EVENT SHALL THE UNIVERSITY OF TEXAS AT AUSTIN BE LIABLE TO ANY PARTY FOR DIRECT, INDIRECT, SPECIAL, INCIDENTAL, OR CONSEQUENTIAL DAMAGES ARISING OUT OF THE USE OF THIS DATABASE AND ITS DOCUMENTATION, EVEN IF THE UNIVERSITY OF TEXAS AT AUSTIN HAS BEEN ADVISED OF THE POSSIBILITY OF SUCH DAMAGE.</w:t>
-      </w:r>
-    </w:p>
-    <w:p>
-      <w:pPr>
-        <w:rPr>
-          <w:rFonts w:ascii="Roboto Mono" w:eastAsia="Roboto Mono" w:hAnsi="Roboto Mono" w:cs="Roboto Mono"/>
-          <w:sz w:val="18"/>
-          <w:szCs w:val="18"/>
-        </w:rPr>
-      </w:pPr>
-    </w:p>
-    <w:p>
-      <w:pPr>
-        <w:rPr>
-          <w:rFonts w:ascii="Roboto Mono" w:eastAsia="Roboto Mono" w:hAnsi="Roboto Mono" w:cs="Roboto Mono"/>
-          <w:sz w:val="18"/>
-          <w:szCs w:val="18"/>
-        </w:rPr>
-      </w:pPr>
-      <w:r>
-        <w:rPr>
-          <w:rFonts w:ascii="Roboto Mono" w:eastAsia="Roboto Mono" w:hAnsi="Roboto Mono" w:cs="Roboto Mono"/>
-          <w:sz w:val="18"/>
-          <w:szCs w:val="18"/>
-        </w:rPr>
-        <w:t>THE UNIVERSITY OF TEXAS AT AUSTIN SPECIFICALLY DISCLAIMS ANY WARRANTIES, INCLUDING, BUT NOT LIMITED TO, THE IMPLIED WARRANTIES OF MERCHANTABILITY AND FITNESS FOR A PARTICULAR PURPOSE. THE DATABASE PROVIDED HEREUNDER IS ON AN "AS IS" BASIS, AND THE UNIVERSITY OF TEXAS AT AUSTIN HAS NO OBLIGATION TO PROVIDE MAINTENANCE, SUPPORT, UPDATES, ENHANCEMENTS, OR MODIFICATIONS.</w:t>
-      </w:r>
-    </w:p>
-    <w:p>
-      <w:pPr>
-        <w:rPr>
-          <w:rFonts w:ascii="Roboto Mono" w:eastAsia="Roboto Mono" w:hAnsi="Roboto Mono" w:cs="Roboto Mono"/>
-          <w:sz w:val="18"/>
-          <w:szCs w:val="18"/>
-        </w:rPr>
-      </w:pPr>
-    </w:p>
-    <w:p>
-      <w:pPr>
-        <w:rPr>
-          <w:rFonts w:ascii="Roboto Mono" w:eastAsia="Roboto Mono" w:hAnsi="Roboto Mono" w:cs="Roboto Mono"/>
-          <w:sz w:val="18"/>
-          <w:szCs w:val="18"/>
-        </w:rPr>
-      </w:pPr>
-      <w:r>
-        <w:rPr>
-          <w:rFonts w:ascii="Roboto Mono" w:eastAsia="Roboto Mono" w:hAnsi="Roboto Mono" w:cs="Roboto Mono"/>
-          <w:sz w:val="18"/>
-          <w:szCs w:val="18"/>
-        </w:rPr>
-        <w:t>The following input images are from the CD "Austin and Vicinity" by Visual Delights Inc. (</w:t>
-      </w:r>
-      <w:hyperlink r:id="rId42">
-        <w:r>
-          <w:rPr>
-            <w:rFonts w:ascii="Roboto Mono" w:eastAsia="Roboto Mono" w:hAnsi="Roboto Mono" w:cs="Roboto Mono"/>
-            <w:color w:val="1155CC"/>
-            <w:sz w:val="18"/>
-            <w:szCs w:val="18"/>
-            <w:u w:val="single"/>
-          </w:rPr>
-          <w:t>http://www.visualdelights.net</w:t>
-        </w:r>
-      </w:hyperlink>
-      <w:r>
-        <w:rPr>
-          <w:rFonts w:ascii="Roboto Mono" w:eastAsia="Roboto Mono" w:hAnsi="Roboto Mono" w:cs="Roboto Mono"/>
-          <w:sz w:val="18"/>
-          <w:szCs w:val="18"/>
-        </w:rPr>
-        <w:t xml:space="preserve">) coinsinfountain.bmp, dancers.bmp, flowersonih35.bmp, studentsculpture.bmp, carnivaldolls.bmp, cemetry.bmp, manfishing.bmp, churchandcapitol.bmp, building2.bmp. </w:t>
-      </w:r>
-    </w:p>
-    <w:p>
-      <w:pPr>
-        <w:rPr>
-          <w:rFonts w:ascii="Roboto Mono" w:eastAsia="Roboto Mono" w:hAnsi="Roboto Mono" w:cs="Roboto Mono"/>
-          <w:sz w:val="18"/>
-          <w:szCs w:val="18"/>
-        </w:rPr>
-      </w:pPr>
-      <w:r>
-        <w:rPr>
-          <w:rFonts w:ascii="Roboto Mono" w:eastAsia="Roboto Mono" w:hAnsi="Roboto Mono" w:cs="Roboto Mono"/>
-          <w:sz w:val="18"/>
-          <w:szCs w:val="18"/>
-        </w:rPr>
-        <w:t>These images were modified from the original (resized) and then distorted to obtain images in the database. Permission to release these images and their distorted versions was graciously granted by Visual Delights Inc. These images may not be used outside the scope of this database without their prior permission.</w:t>
-      </w:r>
-    </w:p>
-    <w:p>
-      <w:pPr>
-        <w:rPr>
-          <w:rFonts w:ascii="Roboto Mono" w:eastAsia="Roboto Mono" w:hAnsi="Roboto Mono" w:cs="Roboto Mono"/>
-          <w:sz w:val="18"/>
-          <w:szCs w:val="18"/>
-        </w:rPr>
-      </w:pPr>
-      <w:r>
-        <w:rPr>
-          <w:rFonts w:ascii="Roboto Mono" w:eastAsia="Roboto Mono" w:hAnsi="Roboto Mono" w:cs="Roboto Mono"/>
-          <w:sz w:val="18"/>
-          <w:szCs w:val="18"/>
-        </w:rPr>
-        <w:t>The rest of the images were public domain Kodak PhotoCD images obtained from the Internet.</w:t>
-      </w:r>
-    </w:p>
-    <w:p/>
     <w:sectPr>
-      <w:footerReference w:type="default" r:id="rId43"/>
-      <w:footerReference w:type="first" r:id="rId44"/>
+      <w:footerReference w:type="default" r:id="rId20"/>
+      <w:footerReference w:type="first" r:id="rId21"/>
       <w:pgSz w:w="12240" w:h="15840"/>
       <w:pgMar w:top="1440" w:right="1440" w:bottom="1440" w:left="1440" w:header="0" w:footer="720" w:gutter="0"/>
       <w:pgNumType w:start="1"/>
@@ -2957,30 +1941,6 @@
       </w:pPr>
       <w:r>
         <w:continuationSeparator/>
-      </w:r>
-    </w:p>
-  </w:footnote>
-  <w:footnote w:id="1">
-    <w:p>
-      <w:pPr>
-        <w:spacing w:line="240" w:lineRule="auto"/>
-        <w:rPr>
-          <w:sz w:val="20"/>
-          <w:szCs w:val="20"/>
-        </w:rPr>
-      </w:pPr>
-      <w:r>
-        <w:rPr>
-          <w:vertAlign w:val="superscript"/>
-        </w:rPr>
-        <w:footnoteRef/>
-      </w:r>
-      <w:r>
-        <w:rPr>
-          <w:sz w:val="20"/>
-          <w:szCs w:val="20"/>
-        </w:rPr>
-        <w:t xml:space="preserve"> Many legacy compression algorithms compress video frames in such 8x8 pixels blocks.</w:t>
       </w:r>
     </w:p>
   </w:footnote>

</xml_diff>